<commit_message>
Updating docs for new findings
</commit_message>
<xml_diff>
--- a/Docs/TestNG vs Spock.docx
+++ b/Docs/TestNG vs Spock.docx
@@ -106,8 +106,6 @@
       <w:r>
         <w:t xml:space="preserve"> class</w:t>
       </w:r>
-      <w:bookmarkStart w:id="0" w:name="_GoBack"/>
-      <w:bookmarkEnd w:id="0"/>
     </w:p>
     <w:p>
       <w:pPr>
@@ -118,15 +116,7 @@
         </w:numPr>
       </w:pPr>
       <w:r>
-        <w:t xml:space="preserve">Create a new class to have </w:t>
-      </w:r>
-      <w:proofErr w:type="spellStart"/>
-      <w:r>
-        <w:t>JUnit</w:t>
-      </w:r>
-      <w:proofErr w:type="spellEnd"/>
-      <w:r>
-        <w:t xml:space="preserve"> Runner run the suite</w:t>
+        <w:t>Category Class for each category and Suite Class to execute the category</w:t>
       </w:r>
     </w:p>
     <w:p>
@@ -138,7 +128,10 @@
         </w:numPr>
       </w:pPr>
       <w:r>
-        <w:t>When test groupings get changed (broken) it has to be changed in more than one location</w:t>
+        <w:t>Tests need to be included in Suite Class leaving room for error</w:t>
+      </w:r>
+      <w:r>
+        <w:t xml:space="preserve"> </w:t>
       </w:r>
     </w:p>
     <w:p>
@@ -149,8 +142,13 @@
           <w:numId w:val="1"/>
         </w:numPr>
       </w:pPr>
-      <w:r>
-        <w:t>Easy to forget to add a test to a suite</w:t>
+      <w:proofErr w:type="spellStart"/>
+      <w:r>
+        <w:t>Gradle</w:t>
+      </w:r>
+      <w:proofErr w:type="spellEnd"/>
+      <w:r>
+        <w:t xml:space="preserve"> will execute each test in parallel</w:t>
       </w:r>
     </w:p>
     <w:p>
@@ -161,11 +159,7 @@
           <w:numId w:val="1"/>
         </w:numPr>
       </w:pPr>
-      <w:r>
-        <w:t>The entire suite gets executed in parallel, so tests run linearly</w:t>
-      </w:r>
-    </w:p>
-    <w:p/>
+    </w:p>
     <w:p>
       <w:r>
         <w:t>Assertions</w:t>
@@ -491,7 +485,7 @@
       <w:r>
         <w:t xml:space="preserve"> annotation: </w:t>
       </w:r>
-      <w:hyperlink r:id="rId8" w:history="1">
+      <w:hyperlink r:id="rId8" w:anchor="parameters-dataproviders" w:history="1">
         <w:r>
           <w:rPr>
             <w:rStyle w:val="Hyperlink"/>
@@ -534,6 +528,10 @@
       <w:r>
         <w:t xml:space="preserve"> </w:t>
       </w:r>
+    </w:p>
+    <w:p>
+      <w:bookmarkStart w:id="0" w:name="_GoBack"/>
+      <w:bookmarkEnd w:id="0"/>
     </w:p>
     <w:sectPr>
       <w:pgSz w:w="12240" w:h="15840"/>
@@ -1207,6 +1205,7 @@
   <w:style w:type="paragraph" w:default="1" w:styleId="Normal">
     <w:name w:val="Normal"/>
     <w:qFormat/>
+    <w:rsid w:val="00EE48D6"/>
   </w:style>
   <w:style w:type="character" w:default="1" w:styleId="DefaultParagraphFont">
     <w:name w:val="Default Paragraph Font"/>
@@ -1519,6 +1518,7 @@
   <w:style w:type="paragraph" w:default="1" w:styleId="Normal">
     <w:name w:val="Normal"/>
     <w:qFormat/>
+    <w:rsid w:val="00EE48D6"/>
   </w:style>
   <w:style w:type="character" w:default="1" w:styleId="DefaultParagraphFont">
     <w:name w:val="Default Paragraph Font"/>

</xml_diff>

<commit_message>
Removing Suite classes, condensing group interfaces
</commit_message>
<xml_diff>
--- a/Docs/TestNG vs Spock.docx
+++ b/Docs/TestNG vs Spock.docx
@@ -32,134 +32,17 @@
     <w:p>
       <w:pPr>
         <w:pStyle w:val="ListParagraph"/>
-        <w:numPr>
-          <w:ilvl w:val="0"/>
-          <w:numId w:val="1"/>
-        </w:numPr>
-      </w:pPr>
-      <w:proofErr w:type="spellStart"/>
-      <w:r>
-        <w:t>TestNG</w:t>
-      </w:r>
-      <w:proofErr w:type="spellEnd"/>
-      <w:r>
-        <w:t xml:space="preserve"> – Annotation Attributes</w:t>
-      </w:r>
-    </w:p>
-    <w:p>
-      <w:pPr>
-        <w:pStyle w:val="ListParagraph"/>
-        <w:numPr>
-          <w:ilvl w:val="1"/>
-          <w:numId w:val="1"/>
-        </w:numPr>
-      </w:pPr>
-      <w:r>
-        <w:t>Nested in the test itself</w:t>
-      </w:r>
-    </w:p>
-    <w:p>
-      <w:pPr>
-        <w:pStyle w:val="ListParagraph"/>
-        <w:numPr>
-          <w:ilvl w:val="1"/>
-          <w:numId w:val="1"/>
-        </w:numPr>
-      </w:pPr>
-      <w:r>
-        <w:t>Allows for changes in one location instead of two/multiple</w:t>
-      </w:r>
-    </w:p>
-    <w:p>
-      <w:pPr>
-        <w:pStyle w:val="ListParagraph"/>
-        <w:numPr>
-          <w:ilvl w:val="1"/>
-          <w:numId w:val="1"/>
-        </w:numPr>
-      </w:pPr>
-      <w:proofErr w:type="spellStart"/>
-      <w:r>
-        <w:t>Gradle</w:t>
-      </w:r>
-      <w:proofErr w:type="spellEnd"/>
-      <w:r>
-        <w:t xml:space="preserve"> will execute each test in parallel</w:t>
-      </w:r>
-    </w:p>
-    <w:p>
-      <w:pPr>
-        <w:pStyle w:val="ListParagraph"/>
-        <w:numPr>
-          <w:ilvl w:val="0"/>
-          <w:numId w:val="1"/>
-        </w:numPr>
-      </w:pPr>
-      <w:r>
-        <w:t xml:space="preserve">Spock – </w:t>
-      </w:r>
-      <w:proofErr w:type="spellStart"/>
-      <w:r>
-        <w:t>TestSuite</w:t>
-      </w:r>
-      <w:proofErr w:type="spellEnd"/>
-      <w:r>
-        <w:t xml:space="preserve"> class</w:t>
-      </w:r>
-    </w:p>
-    <w:p>
-      <w:pPr>
-        <w:pStyle w:val="ListParagraph"/>
-        <w:numPr>
-          <w:ilvl w:val="1"/>
-          <w:numId w:val="1"/>
-        </w:numPr>
-      </w:pPr>
-      <w:r>
-        <w:t>Category Class for each category and Suite Class to execute the category</w:t>
-      </w:r>
-    </w:p>
-    <w:p>
-      <w:pPr>
-        <w:pStyle w:val="ListParagraph"/>
-        <w:numPr>
-          <w:ilvl w:val="1"/>
-          <w:numId w:val="1"/>
-        </w:numPr>
-      </w:pPr>
-      <w:r>
-        <w:t>Tests need to be included in Suite Class leaving room for error</w:t>
-      </w:r>
-      <w:r>
-        <w:t xml:space="preserve"> </w:t>
-      </w:r>
-    </w:p>
-    <w:p>
-      <w:pPr>
-        <w:pStyle w:val="ListParagraph"/>
-        <w:numPr>
-          <w:ilvl w:val="1"/>
-          <w:numId w:val="1"/>
-        </w:numPr>
-      </w:pPr>
-      <w:proofErr w:type="spellStart"/>
-      <w:r>
-        <w:t>Gradle</w:t>
-      </w:r>
-      <w:proofErr w:type="spellEnd"/>
-      <w:r>
-        <w:t xml:space="preserve"> will execute each test in parallel</w:t>
-      </w:r>
-    </w:p>
-    <w:p>
-      <w:pPr>
-        <w:pStyle w:val="ListParagraph"/>
-        <w:numPr>
-          <w:ilvl w:val="1"/>
-          <w:numId w:val="1"/>
-        </w:numPr>
-      </w:pPr>
-    </w:p>
+      </w:pPr>
+      <w:r>
+        <w:t>Negligible</w:t>
+      </w:r>
+      <w:bookmarkStart w:id="0" w:name="_GoBack"/>
+      <w:bookmarkEnd w:id="0"/>
+      <w:r>
+        <w:t xml:space="preserve"> differences</w:t>
+      </w:r>
+    </w:p>
+    <w:p/>
     <w:p>
       <w:r>
         <w:t>Assertions</w:t>
@@ -529,10 +412,7 @@
         <w:t xml:space="preserve"> </w:t>
       </w:r>
     </w:p>
-    <w:p>
-      <w:bookmarkStart w:id="0" w:name="_GoBack"/>
-      <w:bookmarkEnd w:id="0"/>
-    </w:p>
+    <w:p/>
     <w:sectPr>
       <w:pgSz w:w="12240" w:h="15840"/>
       <w:pgMar w:top="720" w:right="720" w:bottom="720" w:left="720" w:header="720" w:footer="720" w:gutter="0"/>

</xml_diff>